<commit_message>
skripta NEUMRE, materijali OER - ne svi, APR
</commit_message>
<xml_diff>
--- a/1. semestar - diplomski/APR/APR - skripta s predavanja.docx
+++ b/1. semestar - diplomski/APR/APR - skripta s predavanja.docx
@@ -1898,27 +1898,7 @@
             <w:sz w:val="24"/>
             <w:szCs w:val="24"/>
           </w:rPr>
-          <w:t>floating poi</w:t>
-        </w:r>
-        <w:r>
-          <w:rPr>
-            <w:rStyle w:val="Hyperlink"/>
-            <w:rFonts w:ascii="Calibri" w:hAnsi="Calibri" w:cs="Calibri"/>
-            <w:bCs/>
-            <w:sz w:val="24"/>
-            <w:szCs w:val="24"/>
-          </w:rPr>
-          <w:t>n</w:t>
-        </w:r>
-        <w:r>
-          <w:rPr>
-            <w:rStyle w:val="Hyperlink"/>
-            <w:rFonts w:ascii="Calibri" w:hAnsi="Calibri" w:cs="Calibri"/>
-            <w:bCs/>
-            <w:sz w:val="24"/>
-            <w:szCs w:val="24"/>
-          </w:rPr>
-          <w:t>t calculator</w:t>
+          <w:t>floating point calculator</w:t>
         </w:r>
       </w:hyperlink>
     </w:p>
@@ -3446,7 +3426,7 @@
             <w:sz w:val="24"/>
             <w:szCs w:val="24"/>
           </w:rPr>
-          <m:t xml:space="preserve">x ϵ </m:t>
+          <m:t>x ϵ</m:t>
         </m:r>
         <m:r>
           <m:rPr>
@@ -3457,7 +3437,7 @@
             <w:sz w:val="24"/>
             <w:szCs w:val="24"/>
           </w:rPr>
-          <m:t xml:space="preserve">R </m:t>
+          <m:t xml:space="preserve"> R </m:t>
         </m:r>
       </m:oMath>
       <w:r>
@@ -3589,14 +3569,6 @@
           </m:e>
         </m:d>
         <m:r>
-          <w:rPr>
-            <w:rFonts w:ascii="Cambria Math" w:hAnsi="Cambria Math" w:cs="Calibri"/>
-            <w:sz w:val="24"/>
-            <w:szCs w:val="24"/>
-          </w:rPr>
-          <m:t xml:space="preserve"> : </m:t>
-        </m:r>
-        <m:r>
           <m:rPr>
             <m:scr m:val="double-struck"/>
           </m:rPr>
@@ -3605,7 +3577,7 @@
             <w:sz w:val="24"/>
             <w:szCs w:val="24"/>
           </w:rPr>
-          <m:t>R</m:t>
+          <m:t xml:space="preserve"> : R→</m:t>
         </m:r>
         <m:r>
           <w:rPr>
@@ -3613,7 +3585,7 @@
             <w:sz w:val="24"/>
             <w:szCs w:val="24"/>
           </w:rPr>
-          <m:t xml:space="preserve">→A </m:t>
+          <m:t xml:space="preserve">A </m:t>
         </m:r>
       </m:oMath>
       <w:r>
@@ -7149,13 +7121,7 @@
                                       <w:rPr>
                                         <w:rFonts w:ascii="Cambria Math" w:hAnsi="Cambria Math"/>
                                       </w:rPr>
-                                      <m:t>m</m:t>
-                                    </m:r>
-                                    <m:r>
-                                      <w:rPr>
-                                        <w:rFonts w:ascii="Cambria Math" w:hAnsi="Cambria Math"/>
-                                      </w:rPr>
-                                      <m:t>ax</m:t>
+                                      <m:t>max</m:t>
                                     </m:r>
                                   </m:sub>
                                 </m:sSub>
@@ -7163,43 +7129,7 @@
                                   <w:rPr>
                                     <w:rFonts w:ascii="Cambria Math" w:hAnsi="Cambria Math"/>
                                   </w:rPr>
-                                  <m:t>= δ.</m:t>
-                                </m:r>
-                                <m:r>
-                                  <w:rPr>
-                                    <w:rFonts w:ascii="Cambria Math" w:hAnsi="Cambria Math"/>
-                                  </w:rPr>
-                                  <m:t>δ</m:t>
-                                </m:r>
-                                <m:r>
-                                  <w:rPr>
-                                    <w:rFonts w:ascii="Cambria Math" w:hAnsi="Cambria Math"/>
-                                  </w:rPr>
-                                  <m:t>δ</m:t>
-                                </m:r>
-                                <m:r>
-                                  <w:rPr>
-                                    <w:rFonts w:ascii="Cambria Math" w:hAnsi="Cambria Math"/>
-                                  </w:rPr>
-                                  <m:t>…</m:t>
-                                </m:r>
-                                <m:r>
-                                  <w:rPr>
-                                    <w:rFonts w:ascii="Cambria Math" w:hAnsi="Cambria Math"/>
-                                  </w:rPr>
-                                  <m:t>δ</m:t>
-                                </m:r>
-                                <m:r>
-                                  <w:rPr>
-                                    <w:rFonts w:ascii="Cambria Math" w:hAnsi="Cambria Math"/>
-                                  </w:rPr>
-                                  <m:t xml:space="preserve"> </m:t>
-                                </m:r>
-                                <m:r>
-                                  <w:rPr>
-                                    <w:rFonts w:ascii="Cambria Math" w:hAnsi="Cambria Math"/>
-                                  </w:rPr>
-                                  <m:t xml:space="preserve">× </m:t>
+                                  <m:t xml:space="preserve">= δ.δδ…δ × </m:t>
                                 </m:r>
                                 <m:sSup>
                                   <m:sSupPr>
@@ -7571,225 +7501,238 @@
           <w:szCs w:val="24"/>
         </w:rPr>
       </w:pPr>
-      <m:oMath>
-        <m:r>
-          <w:rPr>
-            <w:rFonts w:ascii="Cambria Math" w:hAnsi="Cambria Math" w:cs="Calibri"/>
-            <w:bCs/>
-            <w:i/>
-            <w:noProof/>
-            <w:sz w:val="24"/>
-            <w:szCs w:val="24"/>
-          </w:rPr>
-          <mc:AlternateContent>
-            <mc:Choice Requires="wps">
-              <w:drawing>
-                <wp:anchor distT="45720" distB="45720" distL="114300" distR="114300" simplePos="0" relativeHeight="251666432" behindDoc="0" locked="0" layoutInCell="1" allowOverlap="1" wp14:anchorId="19E86831" wp14:editId="1A84E7AC">
-                  <wp:simplePos x="0" y="0"/>
-                  <wp:positionH relativeFrom="margin">
-                    <wp:posOffset>41275</wp:posOffset>
-                  </wp:positionH>
-                  <wp:positionV relativeFrom="paragraph">
-                    <wp:posOffset>152400</wp:posOffset>
-                  </wp:positionV>
-                  <wp:extent cx="1532255" cy="1404620"/>
-                  <wp:effectExtent l="0" t="0" r="0" b="0"/>
-                  <wp:wrapSquare wrapText="bothSides"/>
-                  <wp:docPr id="21" name="Text Box 2"/>
-                  <wp:cNvGraphicFramePr>
-                    <a:graphicFrameLocks xmlns:a="http://schemas.openxmlformats.org/drawingml/2006/main"/>
-                  </wp:cNvGraphicFramePr>
-                  <a:graphic xmlns:a="http://schemas.openxmlformats.org/drawingml/2006/main">
-                    <a:graphicData uri="http://schemas.microsoft.com/office/word/2010/wordprocessingShape">
-                      <wps:wsp>
-                        <wps:cNvSpPr txBox="1">
-                          <a:spLocks noChangeArrowheads="1"/>
-                        </wps:cNvSpPr>
-                        <wps:spPr bwMode="auto">
-                          <a:xfrm>
-                            <a:off x="0" y="0"/>
-                            <a:ext cx="1532255" cy="1404620"/>
-                          </a:xfrm>
-                          <a:prstGeom prst="rect">
-                            <a:avLst/>
-                          </a:prstGeom>
+      <mc:AlternateContent>
+        <mc:Choice Requires="wps">
+          <w:r>
+            <w:rPr>
+              <w:rFonts w:ascii="Cambria Math" w:hAnsi="Cambria Math" w:cs="Calibri"/>
+              <w:bCs/>
+              <w:i/>
+              <w:noProof/>
+              <w:sz w:val="24"/>
+              <w:szCs w:val="24"/>
+            </w:rPr>
+            <w:drawing>
+              <wp:anchor distT="45720" distB="45720" distL="114300" distR="114300" simplePos="0" relativeHeight="251666432" behindDoc="0" locked="0" layoutInCell="1" allowOverlap="1" wp14:anchorId="19E86831" wp14:editId="1A84E7AC">
+                <wp:simplePos x="0" y="0"/>
+                <wp:positionH relativeFrom="margin">
+                  <wp:posOffset>41275</wp:posOffset>
+                </wp:positionH>
+                <wp:positionV relativeFrom="paragraph">
+                  <wp:posOffset>152400</wp:posOffset>
+                </wp:positionV>
+                <wp:extent cx="1532255" cy="1404620"/>
+                <wp:effectExtent l="0" t="0" r="0" b="0"/>
+                <wp:wrapSquare wrapText="bothSides"/>
+                <wp:docPr id="21" name="Text Box 2"/>
+                <wp:cNvGraphicFramePr>
+                  <a:graphicFrameLocks xmlns:a="http://schemas.openxmlformats.org/drawingml/2006/main"/>
+                </wp:cNvGraphicFramePr>
+                <a:graphic xmlns:a="http://schemas.openxmlformats.org/drawingml/2006/main">
+                  <a:graphicData uri="http://schemas.microsoft.com/office/word/2010/wordprocessingShape">
+                    <wps:wsp>
+                      <wps:cNvSpPr txBox="1">
+                        <a:spLocks noChangeArrowheads="1"/>
+                      </wps:cNvSpPr>
+                      <wps:spPr bwMode="auto">
+                        <a:xfrm>
+                          <a:off x="0" y="0"/>
+                          <a:ext cx="1532255" cy="1404620"/>
+                        </a:xfrm>
+                        <a:prstGeom prst="rect">
+                          <a:avLst/>
+                        </a:prstGeom>
+                        <a:noFill/>
+                        <a:ln>
                           <a:noFill/>
-                          <a:ln>
-                            <a:noFill/>
-                          </a:ln>
-                        </wps:spPr>
-                        <wps:style>
-                          <a:lnRef idx="0">
-                            <a:scrgbClr r="0" g="0" b="0"/>
-                          </a:lnRef>
-                          <a:fillRef idx="0">
-                            <a:scrgbClr r="0" g="0" b="0"/>
-                          </a:fillRef>
-                          <a:effectRef idx="0">
-                            <a:scrgbClr r="0" g="0" b="0"/>
-                          </a:effectRef>
-                          <a:fontRef idx="minor">
-                            <a:schemeClr val="dk1"/>
-                          </a:fontRef>
-                        </wps:style>
-                        <wps:txbx>
-                          <w:txbxContent>
-                            <w:p>
-                              <m:oMathPara>
-                                <m:oMath>
-                                  <m:r>
-                                    <w:rPr>
-                                      <w:rFonts w:ascii="Cambria Math" w:hAnsi="Cambria Math" w:cs="Calibri"/>
-                                      <w:sz w:val="24"/>
-                                      <w:szCs w:val="24"/>
-                                    </w:rPr>
-                                    <m:t xml:space="preserve">ε= </m:t>
-                                  </m:r>
-                                  <m:d>
-                                    <m:dPr>
-                                      <m:begChr m:val="|"/>
-                                      <m:endChr m:val="|"/>
-                                      <m:ctrlPr>
-                                        <w:rPr>
-                                          <w:rFonts w:ascii="Cambria Math" w:hAnsi="Cambria Math" w:cs="Calibri"/>
-                                          <w:bCs/>
-                                          <w:i/>
-                                          <w:sz w:val="24"/>
-                                          <w:szCs w:val="24"/>
-                                        </w:rPr>
-                                      </m:ctrlPr>
-                                    </m:dPr>
-                                    <m:e>
-                                      <m:r>
-                                        <w:rPr>
-                                          <w:rFonts w:ascii="Cambria Math" w:hAnsi="Cambria Math" w:cs="Calibri"/>
-                                          <w:sz w:val="24"/>
-                                          <w:szCs w:val="24"/>
-                                        </w:rPr>
-                                        <m:t xml:space="preserve"> </m:t>
-                                      </m:r>
-                                      <m:f>
-                                        <m:fPr>
-                                          <m:ctrlPr>
-                                            <w:rPr>
-                                              <w:rFonts w:ascii="Cambria Math" w:hAnsi="Cambria Math" w:cs="Calibri"/>
-                                              <w:bCs/>
-                                              <w:i/>
-                                              <w:sz w:val="24"/>
-                                              <w:szCs w:val="24"/>
-                                            </w:rPr>
-                                          </m:ctrlPr>
-                                        </m:fPr>
-                                        <m:num>
-                                          <m:r>
-                                            <w:rPr>
-                                              <w:rFonts w:ascii="Cambria Math" w:hAnsi="Cambria Math" w:cs="Calibri"/>
-                                              <w:sz w:val="24"/>
-                                              <w:szCs w:val="24"/>
-                                            </w:rPr>
-                                            <m:t xml:space="preserve"> </m:t>
-                                          </m:r>
-                                          <m:r>
-                                            <w:rPr>
-                                              <w:rFonts w:ascii="Cambria Math" w:hAnsi="Cambria Math" w:cs="Calibri"/>
-                                              <w:sz w:val="24"/>
-                                              <w:szCs w:val="24"/>
-                                            </w:rPr>
-                                            <m:t>rd</m:t>
-                                          </m:r>
-                                          <m:d>
-                                            <m:dPr>
-                                              <m:ctrlPr>
-                                                <w:rPr>
-                                                  <w:rFonts w:ascii="Cambria Math" w:hAnsi="Cambria Math" w:cs="Calibri"/>
-                                                  <w:bCs/>
-                                                  <w:i/>
-                                                  <w:sz w:val="24"/>
-                                                  <w:szCs w:val="24"/>
-                                                </w:rPr>
-                                              </m:ctrlPr>
-                                            </m:dPr>
-                                            <m:e>
-                                              <m:r>
-                                                <w:rPr>
-                                                  <w:rFonts w:ascii="Cambria Math" w:hAnsi="Cambria Math" w:cs="Calibri"/>
-                                                  <w:sz w:val="24"/>
-                                                  <w:szCs w:val="24"/>
-                                                </w:rPr>
-                                                <m:t>x</m:t>
-                                              </m:r>
-                                            </m:e>
-                                          </m:d>
-                                          <m:r>
-                                            <w:rPr>
-                                              <w:rFonts w:ascii="Cambria Math" w:hAnsi="Cambria Math" w:cs="Calibri"/>
-                                              <w:sz w:val="24"/>
-                                              <w:szCs w:val="24"/>
-                                            </w:rPr>
-                                            <m:t>-x</m:t>
-                                          </m:r>
-                                        </m:num>
-                                        <m:den>
-                                          <m:r>
-                                            <w:rPr>
-                                              <w:rFonts w:ascii="Cambria Math" w:hAnsi="Cambria Math" w:cs="Calibri"/>
-                                              <w:sz w:val="24"/>
-                                              <w:szCs w:val="24"/>
-                                            </w:rPr>
-                                            <m:t>x</m:t>
-                                          </m:r>
-                                        </m:den>
-                                      </m:f>
-                                      <m:r>
-                                        <w:rPr>
-                                          <w:rFonts w:ascii="Cambria Math" w:hAnsi="Cambria Math" w:cs="Calibri"/>
-                                          <w:sz w:val="24"/>
-                                          <w:szCs w:val="24"/>
-                                        </w:rPr>
-                                        <m:t xml:space="preserve"> </m:t>
-                                      </m:r>
-                                    </m:e>
-                                  </m:d>
-                                </m:oMath>
-                              </m:oMathPara>
-                            </w:p>
-                          </w:txbxContent>
-                        </wps:txbx>
-                        <wps:bodyPr rot="0" vert="horz" wrap="square" lIns="91440" tIns="45720" rIns="91440" bIns="45720" anchor="t" anchorCtr="0">
-                          <a:spAutoFit/>
-                        </wps:bodyPr>
-                      </wps:wsp>
-                    </a:graphicData>
-                  </a:graphic>
-                  <wp14:sizeRelH relativeFrom="margin">
-                    <wp14:pctWidth>0</wp14:pctWidth>
-                  </wp14:sizeRelH>
-                  <wp14:sizeRelV relativeFrom="margin">
-                    <wp14:pctHeight>20000</wp14:pctHeight>
-                  </wp14:sizeRelV>
-                </wp:anchor>
-              </w:drawing>
-            </mc:Choice>
-            <mc:Fallback>
-              <w:pict>
-                <v:shape w14:anchorId="19E86831" id="_x0000_s1029" type="#_x0000_t202" style="position:absolute;margin-left:3.25pt;margin-top:12pt;width:120.65pt;height:110.6pt;z-index:251666432;visibility:visible;mso-wrap-style:square;mso-width-percent:0;mso-height-percent:200;mso-wrap-distance-left:9pt;mso-wrap-distance-top:3.6pt;mso-wrap-distance-right:9pt;mso-wrap-distance-bottom:3.6pt;mso-position-horizontal:absolute;mso-position-horizontal-relative:margin;mso-position-vertical:absolute;mso-position-vertical-relative:text;mso-width-percent:0;mso-height-percent:200;mso-width-relative:margin;mso-height-relative:margin;v-text-anchor:top" o:gfxdata="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" filled="f" stroked="f">
-                  <v:textbox style="mso-fit-shape-to-text:t">
-                    <w:txbxContent>
-                      <w:p>
-                        <m:oMathPara>
-                          <m:oMath>
+                        </a:ln>
+                      </wps:spPr>
+                      <wps:style>
+                        <a:lnRef idx="0">
+                          <a:scrgbClr r="0" g="0" b="0"/>
+                        </a:lnRef>
+                        <a:fillRef idx="0">
+                          <a:scrgbClr r="0" g="0" b="0"/>
+                        </a:fillRef>
+                        <a:effectRef idx="0">
+                          <a:scrgbClr r="0" g="0" b="0"/>
+                        </a:effectRef>
+                        <a:fontRef idx="minor">
+                          <a:schemeClr val="dk1"/>
+                        </a:fontRef>
+                      </wps:style>
+                      <wps:txbx>
+                        <w:txbxContent>
+                          <w:p>
+                            <m:oMathPara>
+                              <m:oMath>
+                                <m:r>
+                                  <w:rPr>
+                                    <w:rFonts w:ascii="Cambria Math" w:hAnsi="Cambria Math" w:cs="Calibri"/>
+                                    <w:sz w:val="24"/>
+                                    <w:szCs w:val="24"/>
+                                  </w:rPr>
+                                  <m:t xml:space="preserve">ε= </m:t>
+                                </m:r>
+                                <m:d>
+                                  <m:dPr>
+                                    <m:begChr m:val="|"/>
+                                    <m:endChr m:val="|"/>
+                                    <m:ctrlPr>
+                                      <w:rPr>
+                                        <w:rFonts w:ascii="Cambria Math" w:hAnsi="Cambria Math" w:cs="Calibri"/>
+                                        <w:bCs/>
+                                        <w:i/>
+                                        <w:sz w:val="24"/>
+                                        <w:szCs w:val="24"/>
+                                      </w:rPr>
+                                    </m:ctrlPr>
+                                  </m:dPr>
+                                  <m:e>
+                                    <m:r>
+                                      <w:rPr>
+                                        <w:rFonts w:ascii="Cambria Math" w:hAnsi="Cambria Math" w:cs="Calibri"/>
+                                        <w:sz w:val="24"/>
+                                        <w:szCs w:val="24"/>
+                                      </w:rPr>
+                                      <m:t xml:space="preserve"> </m:t>
+                                    </m:r>
+                                    <m:f>
+                                      <m:fPr>
+                                        <m:ctrlPr>
+                                          <w:rPr>
+                                            <w:rFonts w:ascii="Cambria Math" w:hAnsi="Cambria Math" w:cs="Calibri"/>
+                                            <w:bCs/>
+                                            <w:i/>
+                                            <w:sz w:val="24"/>
+                                            <w:szCs w:val="24"/>
+                                          </w:rPr>
+                                        </m:ctrlPr>
+                                      </m:fPr>
+                                      <m:num>
+                                        <m:r>
+                                          <w:rPr>
+                                            <w:rFonts w:ascii="Cambria Math" w:hAnsi="Cambria Math" w:cs="Calibri"/>
+                                            <w:sz w:val="24"/>
+                                            <w:szCs w:val="24"/>
+                                          </w:rPr>
+                                          <m:t xml:space="preserve"> rd</m:t>
+                                        </m:r>
+                                        <m:d>
+                                          <m:dPr>
+                                            <m:ctrlPr>
+                                              <w:rPr>
+                                                <w:rFonts w:ascii="Cambria Math" w:hAnsi="Cambria Math" w:cs="Calibri"/>
+                                                <w:bCs/>
+                                                <w:i/>
+                                                <w:sz w:val="24"/>
+                                                <w:szCs w:val="24"/>
+                                              </w:rPr>
+                                            </m:ctrlPr>
+                                          </m:dPr>
+                                          <m:e>
+                                            <m:r>
+                                              <w:rPr>
+                                                <w:rFonts w:ascii="Cambria Math" w:hAnsi="Cambria Math" w:cs="Calibri"/>
+                                                <w:sz w:val="24"/>
+                                                <w:szCs w:val="24"/>
+                                              </w:rPr>
+                                              <m:t>x</m:t>
+                                            </m:r>
+                                          </m:e>
+                                        </m:d>
+                                        <m:r>
+                                          <w:rPr>
+                                            <w:rFonts w:ascii="Cambria Math" w:hAnsi="Cambria Math" w:cs="Calibri"/>
+                                            <w:sz w:val="24"/>
+                                            <w:szCs w:val="24"/>
+                                          </w:rPr>
+                                          <m:t>-x</m:t>
+                                        </m:r>
+                                      </m:num>
+                                      <m:den>
+                                        <m:r>
+                                          <w:rPr>
+                                            <w:rFonts w:ascii="Cambria Math" w:hAnsi="Cambria Math" w:cs="Calibri"/>
+                                            <w:sz w:val="24"/>
+                                            <w:szCs w:val="24"/>
+                                          </w:rPr>
+                                          <m:t>x</m:t>
+                                        </m:r>
+                                      </m:den>
+                                    </m:f>
+                                    <m:r>
+                                      <w:rPr>
+                                        <w:rFonts w:ascii="Cambria Math" w:hAnsi="Cambria Math" w:cs="Calibri"/>
+                                        <w:sz w:val="24"/>
+                                        <w:szCs w:val="24"/>
+                                      </w:rPr>
+                                      <m:t xml:space="preserve"> </m:t>
+                                    </m:r>
+                                  </m:e>
+                                </m:d>
+                              </m:oMath>
+                            </m:oMathPara>
+                          </w:p>
+                        </w:txbxContent>
+                      </wps:txbx>
+                      <wps:bodyPr rot="0" vert="horz" wrap="square" lIns="91440" tIns="45720" rIns="91440" bIns="45720" anchor="t" anchorCtr="0">
+                        <a:spAutoFit/>
+                      </wps:bodyPr>
+                    </wps:wsp>
+                  </a:graphicData>
+                </a:graphic>
+                <wp14:sizeRelH relativeFrom="margin">
+                  <wp14:pctWidth>0</wp14:pctWidth>
+                </wp14:sizeRelH>
+                <wp14:sizeRelV relativeFrom="margin">
+                  <wp14:pctHeight>20000</wp14:pctHeight>
+                </wp14:sizeRelV>
+              </wp:anchor>
+            </w:drawing>
+          </w:r>
+        </mc:Choice>
+        <mc:Fallback>
+          <w:pict>
+            <v:shape w14:anchorId="19E86831" id="_x0000_s1029" type="#_x0000_t202" style="position:absolute;margin-left:3.25pt;margin-top:12pt;width:120.65pt;height:110.6pt;z-index:251666432;visibility:visible;mso-wrap-style:square;mso-width-percent:0;mso-height-percent:200;mso-wrap-distance-left:9pt;mso-wrap-distance-top:3.6pt;mso-wrap-distance-right:9pt;mso-wrap-distance-bottom:3.6pt;mso-position-horizontal:absolute;mso-position-horizontal-relative:margin;mso-position-vertical:absolute;mso-position-vertical-relative:text;mso-width-percent:0;mso-height-percent:200;mso-width-relative:margin;mso-height-relative:margin;v-text-anchor:top" o:gfxdata="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" filled="f" stroked="f">
+              <v:textbox style="mso-fit-shape-to-text:t">
+                <w:txbxContent>
+                  <w:p>
+                    <m:oMathPara>
+                      <m:oMath>
+                        <m:r>
+                          <w:rPr>
+                            <w:rFonts w:ascii="Cambria Math" w:hAnsi="Cambria Math" w:cs="Calibri"/>
+                            <w:sz w:val="24"/>
+                            <w:szCs w:val="24"/>
+                          </w:rPr>
+                          <m:t xml:space="preserve">ε= </m:t>
+                        </m:r>
+                        <m:d>
+                          <m:dPr>
+                            <m:begChr m:val="|"/>
+                            <m:endChr m:val="|"/>
+                            <m:ctrlPr>
+                              <w:rPr>
+                                <w:rFonts w:ascii="Cambria Math" w:hAnsi="Cambria Math" w:cs="Calibri"/>
+                                <w:bCs/>
+                                <w:i/>
+                                <w:sz w:val="24"/>
+                                <w:szCs w:val="24"/>
+                              </w:rPr>
+                            </m:ctrlPr>
+                          </m:dPr>
+                          <m:e>
                             <m:r>
                               <w:rPr>
                                 <w:rFonts w:ascii="Cambria Math" w:hAnsi="Cambria Math" w:cs="Calibri"/>
                                 <w:sz w:val="24"/>
                                 <w:szCs w:val="24"/>
                               </w:rPr>
-                              <m:t xml:space="preserve">ε= </m:t>
+                              <m:t xml:space="preserve"> </m:t>
                             </m:r>
-                            <m:d>
-                              <m:dPr>
-                                <m:begChr m:val="|"/>
-                                <m:endChr m:val="|"/>
+                            <m:f>
+                              <m:fPr>
                                 <m:ctrlPr>
                                   <w:rPr>
                                     <w:rFonts w:ascii="Cambria Math" w:hAnsi="Cambria Math" w:cs="Calibri"/>
@@ -7799,8 +7742,8 @@
                                     <w:szCs w:val="24"/>
                                   </w:rPr>
                                 </m:ctrlPr>
-                              </m:dPr>
-                              <m:e>
+                              </m:fPr>
+                              <m:num>
                                 <m:r>
                                   <w:rPr>
                                     <w:rFonts w:ascii="Cambria Math" w:hAnsi="Cambria Math" w:cs="Calibri"/>
@@ -7809,8 +7752,16 @@
                                   </w:rPr>
                                   <m:t xml:space="preserve"> </m:t>
                                 </m:r>
-                                <m:f>
-                                  <m:fPr>
+                                <m:r>
+                                  <w:rPr>
+                                    <w:rFonts w:ascii="Cambria Math" w:hAnsi="Cambria Math" w:cs="Calibri"/>
+                                    <w:sz w:val="24"/>
+                                    <w:szCs w:val="24"/>
+                                  </w:rPr>
+                                  <m:t>rd</m:t>
+                                </m:r>
+                                <m:d>
+                                  <m:dPr>
                                     <m:ctrlPr>
                                       <w:rPr>
                                         <w:rFonts w:ascii="Cambria Math" w:hAnsi="Cambria Math" w:cs="Calibri"/>
@@ -7820,57 +7771,8 @@
                                         <w:szCs w:val="24"/>
                                       </w:rPr>
                                     </m:ctrlPr>
-                                  </m:fPr>
-                                  <m:num>
-                                    <m:r>
-                                      <w:rPr>
-                                        <w:rFonts w:ascii="Cambria Math" w:hAnsi="Cambria Math" w:cs="Calibri"/>
-                                        <w:sz w:val="24"/>
-                                        <w:szCs w:val="24"/>
-                                      </w:rPr>
-                                      <m:t xml:space="preserve"> </m:t>
-                                    </m:r>
-                                    <m:r>
-                                      <w:rPr>
-                                        <w:rFonts w:ascii="Cambria Math" w:hAnsi="Cambria Math" w:cs="Calibri"/>
-                                        <w:sz w:val="24"/>
-                                        <w:szCs w:val="24"/>
-                                      </w:rPr>
-                                      <m:t>rd</m:t>
-                                    </m:r>
-                                    <m:d>
-                                      <m:dPr>
-                                        <m:ctrlPr>
-                                          <w:rPr>
-                                            <w:rFonts w:ascii="Cambria Math" w:hAnsi="Cambria Math" w:cs="Calibri"/>
-                                            <w:bCs/>
-                                            <w:i/>
-                                            <w:sz w:val="24"/>
-                                            <w:szCs w:val="24"/>
-                                          </w:rPr>
-                                        </m:ctrlPr>
-                                      </m:dPr>
-                                      <m:e>
-                                        <m:r>
-                                          <w:rPr>
-                                            <w:rFonts w:ascii="Cambria Math" w:hAnsi="Cambria Math" w:cs="Calibri"/>
-                                            <w:sz w:val="24"/>
-                                            <w:szCs w:val="24"/>
-                                          </w:rPr>
-                                          <m:t>x</m:t>
-                                        </m:r>
-                                      </m:e>
-                                    </m:d>
-                                    <m:r>
-                                      <w:rPr>
-                                        <w:rFonts w:ascii="Cambria Math" w:hAnsi="Cambria Math" w:cs="Calibri"/>
-                                        <w:sz w:val="24"/>
-                                        <w:szCs w:val="24"/>
-                                      </w:rPr>
-                                      <m:t>-x</m:t>
-                                    </m:r>
-                                  </m:num>
-                                  <m:den>
+                                  </m:dPr>
+                                  <m:e>
                                     <m:r>
                                       <w:rPr>
                                         <w:rFonts w:ascii="Cambria Math" w:hAnsi="Cambria Math" w:cs="Calibri"/>
@@ -7879,30 +7781,48 @@
                                       </w:rPr>
                                       <m:t>x</m:t>
                                     </m:r>
-                                  </m:den>
-                                </m:f>
+                                  </m:e>
+                                </m:d>
                                 <m:r>
                                   <w:rPr>
                                     <w:rFonts w:ascii="Cambria Math" w:hAnsi="Cambria Math" w:cs="Calibri"/>
                                     <w:sz w:val="24"/>
                                     <w:szCs w:val="24"/>
                                   </w:rPr>
-                                  <m:t xml:space="preserve"> </m:t>
+                                  <m:t>-x</m:t>
                                 </m:r>
-                              </m:e>
-                            </m:d>
-                          </m:oMath>
-                        </m:oMathPara>
-                      </w:p>
-                    </w:txbxContent>
-                  </v:textbox>
-                  <w10:wrap type="square" anchorx="margin"/>
-                </v:shape>
-              </w:pict>
-            </mc:Fallback>
-          </mc:AlternateContent>
-        </m:r>
-      </m:oMath>
+                              </m:num>
+                              <m:den>
+                                <m:r>
+                                  <w:rPr>
+                                    <w:rFonts w:ascii="Cambria Math" w:hAnsi="Cambria Math" w:cs="Calibri"/>
+                                    <w:sz w:val="24"/>
+                                    <w:szCs w:val="24"/>
+                                  </w:rPr>
+                                  <m:t>x</m:t>
+                                </m:r>
+                              </m:den>
+                            </m:f>
+                            <m:r>
+                              <w:rPr>
+                                <w:rFonts w:ascii="Cambria Math" w:hAnsi="Cambria Math" w:cs="Calibri"/>
+                                <w:sz w:val="24"/>
+                                <w:szCs w:val="24"/>
+                              </w:rPr>
+                              <m:t xml:space="preserve"> </m:t>
+                            </m:r>
+                          </m:e>
+                        </m:d>
+                      </m:oMath>
+                    </m:oMathPara>
+                  </w:p>
+                </w:txbxContent>
+              </v:textbox>
+              <w10:wrap type="square" anchorx="margin"/>
+            </v:shape>
+          </w:pict>
+        </mc:Fallback>
+      </mc:AlternateContent>
     </w:p>
     <w:p>
       <w:pPr>
@@ -8129,8 +8049,6 @@
         <w:rPr>
           <w:rFonts w:ascii="Calibri" w:hAnsi="Calibri" w:cs="Calibri"/>
           <w:noProof/>
-          <w:sz w:val="24"/>
-          <w:szCs w:val="24"/>
         </w:rPr>
       </w:pPr>
       <w:r>
@@ -8141,44 +8059,149 @@
           <w:szCs w:val="24"/>
         </w:rPr>
         <w:t>Primjer u bilježnici</w:t>
+      </w:r>
+      <w:r>
+        <w:rPr>
+          <w:rFonts w:ascii="Calibri" w:hAnsi="Calibri" w:cs="Calibri"/>
+          <w:noProof/>
+        </w:rPr>
+        <w:t xml:space="preserve"> </w:t>
       </w:r>
     </w:p>
     <w:p>
       <w:pPr>
+        <w:ind w:left="720"/>
         <w:rPr>
           <w:rFonts w:ascii="Calibri" w:hAnsi="Calibri" w:cs="Calibri"/>
           <w:noProof/>
         </w:rPr>
       </w:pPr>
-      <w:r>
-        <w:rPr>
-          <w:rFonts w:ascii="Calibri" w:hAnsi="Calibri" w:cs="Calibri"/>
-          <w:bCs/>
-        </w:rPr>
-        <w:t>Pr u bilj</w:t>
-      </w:r>
-      <w:r>
-        <w:rPr>
-          <w:rFonts w:ascii="Calibri" w:hAnsi="Calibri" w:cs="Calibri"/>
-          <w:bCs/>
-        </w:rPr>
-        <w:t xml:space="preserve"> tj. skripti -&gt;</w:t>
-      </w:r>
     </w:p>
     <w:p>
       <w:pPr>
-        <w:rPr>
-          <w:rFonts w:ascii="Calibri" w:hAnsi="Calibri" w:cs="Calibri"/>
-          <w:bCs/>
-        </w:rPr>
-      </w:pPr>
-      <w:r>
+        <w:ind w:left="720"/>
         <w:rPr>
           <w:rFonts w:ascii="Calibri" w:hAnsi="Calibri" w:cs="Calibri"/>
           <w:noProof/>
         </w:rPr>
-        <w:t xml:space="preserve">Denormirani signifikant – između broja 0 i najmanjeg deformiranog / denormiranog signifikanta ne možemo zapisati ni jedan broj u ovome zapisu. </w:t>
-      </w:r>
+      </w:pPr>
+    </w:p>
+    <w:p>
+      <w:pPr>
+        <w:ind w:left="720"/>
+        <w:rPr>
+          <w:rFonts w:ascii="Calibri" w:hAnsi="Calibri" w:cs="Calibri"/>
+          <w:noProof/>
+        </w:rPr>
+      </w:pPr>
+    </w:p>
+    <w:p>
+      <w:pPr>
+        <w:ind w:left="720"/>
+        <w:rPr>
+          <w:rFonts w:ascii="Calibri" w:hAnsi="Calibri" w:cs="Calibri"/>
+          <w:noProof/>
+        </w:rPr>
+      </w:pPr>
+    </w:p>
+    <w:p>
+      <w:pPr>
+        <w:ind w:left="720"/>
+        <w:rPr>
+          <w:rFonts w:ascii="Calibri" w:hAnsi="Calibri" w:cs="Calibri"/>
+          <w:noProof/>
+        </w:rPr>
+      </w:pPr>
+    </w:p>
+    <w:p>
+      <w:pPr>
+        <w:ind w:left="720"/>
+        <w:rPr>
+          <w:rFonts w:ascii="Calibri" w:hAnsi="Calibri" w:cs="Calibri"/>
+          <w:noProof/>
+        </w:rPr>
+      </w:pPr>
+    </w:p>
+    <w:p>
+      <w:pPr>
+        <w:ind w:left="720"/>
+        <w:rPr>
+          <w:rFonts w:ascii="Calibri" w:hAnsi="Calibri" w:cs="Calibri"/>
+          <w:noProof/>
+        </w:rPr>
+      </w:pPr>
+    </w:p>
+    <w:p>
+      <w:pPr>
+        <w:ind w:left="720"/>
+        <w:rPr>
+          <w:rFonts w:ascii="Calibri" w:hAnsi="Calibri" w:cs="Calibri"/>
+          <w:noProof/>
+        </w:rPr>
+      </w:pPr>
+    </w:p>
+    <w:p>
+      <w:pPr>
+        <w:ind w:left="720"/>
+        <w:rPr>
+          <w:rFonts w:ascii="Calibri" w:hAnsi="Calibri" w:cs="Calibri"/>
+          <w:noProof/>
+        </w:rPr>
+      </w:pPr>
+    </w:p>
+    <w:p>
+      <w:pPr>
+        <w:ind w:left="720"/>
+        <w:rPr>
+          <w:rFonts w:ascii="Calibri" w:hAnsi="Calibri" w:cs="Calibri"/>
+          <w:noProof/>
+        </w:rPr>
+      </w:pPr>
+    </w:p>
+    <w:p>
+      <w:pPr>
+        <w:ind w:left="720"/>
+        <w:rPr>
+          <w:rFonts w:ascii="Calibri" w:hAnsi="Calibri" w:cs="Calibri"/>
+          <w:noProof/>
+        </w:rPr>
+      </w:pPr>
+    </w:p>
+    <w:p>
+      <w:pPr>
+        <w:ind w:left="720"/>
+        <w:rPr>
+          <w:rFonts w:ascii="Calibri" w:hAnsi="Calibri" w:cs="Calibri"/>
+          <w:noProof/>
+        </w:rPr>
+      </w:pPr>
+    </w:p>
+    <w:p>
+      <w:pPr>
+        <w:ind w:left="720"/>
+        <w:rPr>
+          <w:rFonts w:ascii="Calibri" w:hAnsi="Calibri" w:cs="Calibri"/>
+          <w:noProof/>
+        </w:rPr>
+      </w:pPr>
+      <w:r>
+        <w:rPr>
+          <w:rFonts w:ascii="Calibri" w:hAnsi="Calibri" w:cs="Calibri"/>
+          <w:noProof/>
+        </w:rPr>
+        <w:t>Apr -4</w:t>
+      </w:r>
+    </w:p>
+    <w:p>
+      <w:pPr>
+        <w:ind w:left="720"/>
+        <w:rPr>
+          <w:rFonts w:ascii="Calibri" w:hAnsi="Calibri" w:cs="Calibri"/>
+          <w:noProof/>
+          <w:sz w:val="24"/>
+          <w:szCs w:val="24"/>
+        </w:rPr>
+      </w:pPr>
     </w:p>
     <w:sectPr>
       <w:pgSz w:w="11906" w:h="16838" w:code="9"/>
@@ -9803,6 +9826,7 @@
   <w:style w:type="character" w:default="1" w:styleId="DefaultParagraphFont">
     <w:name w:val="Default Paragraph Font"/>
     <w:uiPriority w:val="1"/>
+    <w:semiHidden/>
     <w:unhideWhenUsed/>
   </w:style>
   <w:style w:type="table" w:default="1" w:styleId="TableNormal">

</xml_diff>